<commit_message>
updated cv and website
</commit_message>
<xml_diff>
--- a/assets/documents/cv (17.9.22).docx
+++ b/assets/documents/cv (17.9.22).docx
@@ -105,7 +105,7 @@
               </wp:anchor>
             </w:drawing>
           </mc:Choice>
-          <mc:Fallback xmlns:mo="http://schemas.microsoft.com/office/mac/office/2008/main" xmlns:mv="urn:schemas-microsoft-com:mac:vml">
+          <mc:Fallback xmlns:mv="urn:schemas-microsoft-com:mac:vml" xmlns:mo="http://schemas.microsoft.com/office/mac/office/2008/main">
             <w:pict>
               <v:line w14:anchorId="5C3206F7" id="Straight Connector 1" o:spid="_x0000_s1026" style="position:absolute;z-index:251659264;visibility:visible;mso-wrap-style:square;mso-wrap-distance-left:9pt;mso-wrap-distance-top:0;mso-wrap-distance-right:9pt;mso-wrap-distance-bottom:0;mso-position-horizontal:absolute;mso-position-horizontal-relative:text;mso-position-vertical:absolute;mso-position-vertical-relative:text" from="-4.95pt,10pt" to="454.05pt,10pt" o:gfxdata="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" strokecolor="#5a5a5a [2109]" strokeweight=".25pt">
                 <v:stroke joinstyle="miter"/>
@@ -2269,7 +2269,29 @@
           <w:sz w:val="20"/>
           <w:szCs w:val="20"/>
         </w:rPr>
-        <w:t>(Socio)-phonetics; language contact, dialects and ethnolinguistic repertoires</w:t>
+        <w:t xml:space="preserve">(Socio)-phonetics; language contact, </w:t>
+      </w:r>
+      <w:proofErr w:type="gramStart"/>
+      <w:r>
+        <w:rPr>
+          <w:rFonts w:ascii="Helvetica" w:hAnsi="Helvetica"/>
+          <w:bCs/>
+          <w:color w:val="262626" w:themeColor="text1" w:themeTint="D9"/>
+          <w:sz w:val="20"/>
+          <w:szCs w:val="20"/>
+        </w:rPr>
+        <w:t>dialects</w:t>
+      </w:r>
+      <w:proofErr w:type="gramEnd"/>
+      <w:r>
+        <w:rPr>
+          <w:rFonts w:ascii="Helvetica" w:hAnsi="Helvetica"/>
+          <w:bCs/>
+          <w:color w:val="262626" w:themeColor="text1" w:themeTint="D9"/>
+          <w:sz w:val="20"/>
+          <w:szCs w:val="20"/>
+        </w:rPr>
+        <w:t xml:space="preserve"> and ethnolinguistic repertoires</w:t>
       </w:r>
     </w:p>
     <w:p>
@@ -3295,7 +3317,27 @@
           <w:sz w:val="20"/>
           <w:szCs w:val="20"/>
         </w:rPr>
-        <w:t>, Zhang, Y., Buchanan-Worster, E., Post, B., McDougall, K. (2022, 18–22 June). Recording and timing vocal responses in online experimentation [Paper presentation].</w:t>
+        <w:t xml:space="preserve">, Zhang, Y., Buchanan-Worster, E., Post, B., McDougall, K. (2022, 18–22 </w:t>
+      </w:r>
+      <w:r>
+        <w:rPr>
+          <w:rFonts w:ascii="Helvetica" w:hAnsi="Helvetica"/>
+          <w:bCs/>
+          <w:color w:val="262626" w:themeColor="text1" w:themeTint="D9"/>
+          <w:sz w:val="20"/>
+          <w:szCs w:val="20"/>
+        </w:rPr>
+        <w:t>Sept</w:t>
+      </w:r>
+      <w:r>
+        <w:rPr>
+          <w:rFonts w:ascii="Helvetica" w:hAnsi="Helvetica"/>
+          <w:bCs/>
+          <w:color w:val="262626" w:themeColor="text1" w:themeTint="D9"/>
+          <w:sz w:val="20"/>
+          <w:szCs w:val="20"/>
+        </w:rPr>
+        <w:t>). Recording and timing vocal responses in online experimentation [Paper presentation].</w:t>
       </w:r>
       <w:r>
         <w:rPr>
@@ -3718,115 +3760,9 @@
           <w:sz w:val="20"/>
           <w:szCs w:val="20"/>
         </w:rPr>
-        <w:t xml:space="preserve">Variation in the development of English syllable-final /l/ in English-Malay and English-Chinese bilingual children </w:t>
-      </w:r>
-      <w:r>
-        <w:rPr>
-          <w:rFonts w:ascii="Helvetica" w:hAnsi="Helvetica" w:cs="Arial"/>
-          <w:bCs/>
-          <w:color w:val="262626" w:themeColor="text1" w:themeTint="D9"/>
-          <w:sz w:val="20"/>
-          <w:szCs w:val="20"/>
-        </w:rPr>
-        <w:t xml:space="preserve">[Paper presentation]. Building Linguistic Systems, York, United Kingdom. </w:t>
-      </w:r>
-    </w:p>
-    <w:p>
-      <w:pPr>
-        <w:spacing w:line="276" w:lineRule="auto"/>
-        <w:ind w:left="709" w:hanging="709"/>
-        <w:rPr>
-          <w:rFonts w:ascii="Helvetica" w:hAnsi="Helvetica"/>
-          <w:b/>
-          <w:bCs/>
-          <w:color w:val="262626" w:themeColor="text1" w:themeTint="D9"/>
-          <w:sz w:val="20"/>
-          <w:szCs w:val="20"/>
-        </w:rPr>
-      </w:pPr>
-    </w:p>
-    <w:p>
-      <w:pPr>
-        <w:spacing w:line="276" w:lineRule="auto"/>
-        <w:ind w:left="709" w:hanging="709"/>
-        <w:rPr>
-          <w:rFonts w:ascii="Helvetica" w:hAnsi="Helvetica"/>
-          <w:b/>
-          <w:color w:val="262626" w:themeColor="text1" w:themeTint="D9"/>
-          <w:sz w:val="20"/>
-          <w:szCs w:val="20"/>
-        </w:rPr>
-      </w:pPr>
-      <w:r>
-        <w:rPr>
-          <w:rFonts w:ascii="Helvetica" w:hAnsi="Helvetica"/>
-          <w:bCs/>
-          <w:color w:val="262626" w:themeColor="text1" w:themeTint="D9"/>
-          <w:sz w:val="20"/>
-          <w:szCs w:val="20"/>
-        </w:rPr>
-        <w:t>Schwarz, J.*, Li, K.</w:t>
-      </w:r>
-      <w:r>
-        <w:rPr>
-          <w:rFonts w:ascii="Helvetica" w:hAnsi="Helvetica"/>
-          <w:bCs/>
-          <w:color w:val="262626" w:themeColor="text1" w:themeTint="D9"/>
-          <w:sz w:val="20"/>
-          <w:szCs w:val="20"/>
-        </w:rPr>
-        <w:t>*</w:t>
-      </w:r>
-      <w:r>
-        <w:rPr>
-          <w:rFonts w:ascii="Helvetica" w:hAnsi="Helvetica"/>
-          <w:bCs/>
-          <w:color w:val="262626" w:themeColor="text1" w:themeTint="D9"/>
-          <w:sz w:val="20"/>
-          <w:szCs w:val="20"/>
-        </w:rPr>
-        <w:t xml:space="preserve">, </w:t>
-      </w:r>
-      <w:r>
-        <w:rPr>
-          <w:rFonts w:ascii="Helvetica" w:hAnsi="Helvetica"/>
-          <w:b/>
-          <w:color w:val="262626" w:themeColor="text1" w:themeTint="D9"/>
-          <w:sz w:val="20"/>
-          <w:szCs w:val="20"/>
-        </w:rPr>
-        <w:t>Sim, J. H.</w:t>
-      </w:r>
-      <w:r>
-        <w:rPr>
-          <w:rFonts w:ascii="Helvetica" w:hAnsi="Helvetica"/>
-          <w:bCs/>
-          <w:color w:val="262626" w:themeColor="text1" w:themeTint="D9"/>
-          <w:sz w:val="20"/>
-          <w:szCs w:val="20"/>
-        </w:rPr>
-        <w:t xml:space="preserve">, Zhang, Y., Buchanan-Worster, E., Post, B., . . . McDougall, K. </w:t>
-      </w:r>
-      <w:r>
-        <w:rPr>
-          <w:rFonts w:ascii="Helvetica" w:hAnsi="Helvetica" w:cs="Arial"/>
-          <w:bCs/>
-          <w:color w:val="262626" w:themeColor="text1" w:themeTint="D9"/>
-          <w:sz w:val="20"/>
-          <w:szCs w:val="20"/>
-        </w:rPr>
-        <w:t>(2022, 4–8 Apr).</w:t>
-      </w:r>
-      <w:r>
-        <w:rPr>
-          <w:rFonts w:ascii="Helvetica" w:hAnsi="Helvetica"/>
-          <w:bCs/>
-          <w:color w:val="262626" w:themeColor="text1" w:themeTint="D9"/>
-          <w:sz w:val="20"/>
-          <w:szCs w:val="20"/>
-        </w:rPr>
-        <w:t xml:space="preserve"> </w:t>
-      </w:r>
+        <w:t xml:space="preserve">Variation in the development of English syllable-final /l/ in English-Malay and </w:t>
+      </w:r>
+      <w:proofErr w:type="gramStart"/>
       <w:r>
         <w:rPr>
           <w:rFonts w:ascii="Helvetica" w:hAnsi="Helvetica" w:cs="Arial"/>
@@ -3837,7 +3773,165 @@
           <w:sz w:val="20"/>
           <w:szCs w:val="20"/>
         </w:rPr>
-        <w:t xml:space="preserve">Can we use visual, acoustic and semantic cues to compensate for face mask speech? </w:t>
+        <w:t>English-Chinese</w:t>
+      </w:r>
+      <w:proofErr w:type="gramEnd"/>
+      <w:r>
+        <w:rPr>
+          <w:rFonts w:ascii="Helvetica" w:hAnsi="Helvetica" w:cs="Arial"/>
+          <w:bCs/>
+          <w:i/>
+          <w:iCs/>
+          <w:color w:val="262626" w:themeColor="text1" w:themeTint="D9"/>
+          <w:sz w:val="20"/>
+          <w:szCs w:val="20"/>
+        </w:rPr>
+        <w:t xml:space="preserve"> bilingual children </w:t>
+      </w:r>
+      <w:r>
+        <w:rPr>
+          <w:rFonts w:ascii="Helvetica" w:hAnsi="Helvetica" w:cs="Arial"/>
+          <w:bCs/>
+          <w:color w:val="262626" w:themeColor="text1" w:themeTint="D9"/>
+          <w:sz w:val="20"/>
+          <w:szCs w:val="20"/>
+        </w:rPr>
+        <w:t xml:space="preserve">[Paper presentation]. Building Linguistic Systems, York, United Kingdom. </w:t>
+      </w:r>
+    </w:p>
+    <w:p>
+      <w:pPr>
+        <w:spacing w:line="276" w:lineRule="auto"/>
+        <w:ind w:left="709" w:hanging="709"/>
+        <w:rPr>
+          <w:rFonts w:ascii="Helvetica" w:hAnsi="Helvetica"/>
+          <w:b/>
+          <w:bCs/>
+          <w:color w:val="262626" w:themeColor="text1" w:themeTint="D9"/>
+          <w:sz w:val="20"/>
+          <w:szCs w:val="20"/>
+        </w:rPr>
+      </w:pPr>
+    </w:p>
+    <w:p>
+      <w:pPr>
+        <w:spacing w:line="276" w:lineRule="auto"/>
+        <w:ind w:left="709" w:hanging="709"/>
+        <w:rPr>
+          <w:rFonts w:ascii="Helvetica" w:hAnsi="Helvetica"/>
+          <w:b/>
+          <w:color w:val="262626" w:themeColor="text1" w:themeTint="D9"/>
+          <w:sz w:val="20"/>
+          <w:szCs w:val="20"/>
+        </w:rPr>
+      </w:pPr>
+      <w:r>
+        <w:rPr>
+          <w:rFonts w:ascii="Helvetica" w:hAnsi="Helvetica"/>
+          <w:bCs/>
+          <w:color w:val="262626" w:themeColor="text1" w:themeTint="D9"/>
+          <w:sz w:val="20"/>
+          <w:szCs w:val="20"/>
+        </w:rPr>
+        <w:t>Schwarz, J.*, Li, K.</w:t>
+      </w:r>
+      <w:r>
+        <w:rPr>
+          <w:rFonts w:ascii="Helvetica" w:hAnsi="Helvetica"/>
+          <w:bCs/>
+          <w:color w:val="262626" w:themeColor="text1" w:themeTint="D9"/>
+          <w:sz w:val="20"/>
+          <w:szCs w:val="20"/>
+        </w:rPr>
+        <w:t>*</w:t>
+      </w:r>
+      <w:r>
+        <w:rPr>
+          <w:rFonts w:ascii="Helvetica" w:hAnsi="Helvetica"/>
+          <w:bCs/>
+          <w:color w:val="262626" w:themeColor="text1" w:themeTint="D9"/>
+          <w:sz w:val="20"/>
+          <w:szCs w:val="20"/>
+        </w:rPr>
+        <w:t xml:space="preserve">, </w:t>
+      </w:r>
+      <w:r>
+        <w:rPr>
+          <w:rFonts w:ascii="Helvetica" w:hAnsi="Helvetica"/>
+          <w:b/>
+          <w:color w:val="262626" w:themeColor="text1" w:themeTint="D9"/>
+          <w:sz w:val="20"/>
+          <w:szCs w:val="20"/>
+        </w:rPr>
+        <w:t>Sim, J. H.</w:t>
+      </w:r>
+      <w:r>
+        <w:rPr>
+          <w:rFonts w:ascii="Helvetica" w:hAnsi="Helvetica"/>
+          <w:bCs/>
+          <w:color w:val="262626" w:themeColor="text1" w:themeTint="D9"/>
+          <w:sz w:val="20"/>
+          <w:szCs w:val="20"/>
+        </w:rPr>
+        <w:t xml:space="preserve">, Zhang, Y., Buchanan-Worster, E., Post, B., . . . McDougall, K. </w:t>
+      </w:r>
+      <w:r>
+        <w:rPr>
+          <w:rFonts w:ascii="Helvetica" w:hAnsi="Helvetica" w:cs="Arial"/>
+          <w:bCs/>
+          <w:color w:val="262626" w:themeColor="text1" w:themeTint="D9"/>
+          <w:sz w:val="20"/>
+          <w:szCs w:val="20"/>
+        </w:rPr>
+        <w:t>(2022, 4–8 Apr).</w:t>
+      </w:r>
+      <w:r>
+        <w:rPr>
+          <w:rFonts w:ascii="Helvetica" w:hAnsi="Helvetica"/>
+          <w:bCs/>
+          <w:color w:val="262626" w:themeColor="text1" w:themeTint="D9"/>
+          <w:sz w:val="20"/>
+          <w:szCs w:val="20"/>
+        </w:rPr>
+        <w:t xml:space="preserve"> </w:t>
+      </w:r>
+      <w:r>
+        <w:rPr>
+          <w:rFonts w:ascii="Helvetica" w:hAnsi="Helvetica" w:cs="Arial"/>
+          <w:bCs/>
+          <w:i/>
+          <w:iCs/>
+          <w:color w:val="262626" w:themeColor="text1" w:themeTint="D9"/>
+          <w:sz w:val="20"/>
+          <w:szCs w:val="20"/>
+        </w:rPr>
+        <w:t xml:space="preserve">Can we use visual, </w:t>
+      </w:r>
+      <w:proofErr w:type="gramStart"/>
+      <w:r>
+        <w:rPr>
+          <w:rFonts w:ascii="Helvetica" w:hAnsi="Helvetica" w:cs="Arial"/>
+          <w:bCs/>
+          <w:i/>
+          <w:iCs/>
+          <w:color w:val="262626" w:themeColor="text1" w:themeTint="D9"/>
+          <w:sz w:val="20"/>
+          <w:szCs w:val="20"/>
+        </w:rPr>
+        <w:t>acoustic</w:t>
+      </w:r>
+      <w:proofErr w:type="gramEnd"/>
+      <w:r>
+        <w:rPr>
+          <w:rFonts w:ascii="Helvetica" w:hAnsi="Helvetica" w:cs="Arial"/>
+          <w:bCs/>
+          <w:i/>
+          <w:iCs/>
+          <w:color w:val="262626" w:themeColor="text1" w:themeTint="D9"/>
+          <w:sz w:val="20"/>
+          <w:szCs w:val="20"/>
+        </w:rPr>
+        <w:t xml:space="preserve"> and semantic cues to compensate for face mask speech? </w:t>
       </w:r>
       <w:r>
         <w:rPr>

</xml_diff>